<commit_message>
Updating the Testing Documents with information
</commit_message>
<xml_diff>
--- a/User Testing Performed/User Testing Preformed on Dash Warning.docx
+++ b/User Testing Performed/User Testing Preformed on Dash Warning.docx
@@ -4,31 +4,18 @@
   <w:body>
     <w:p>
       <w:pPr>
-        <w:jc w:val="center"/>
+        <w:pStyle w:val="Title"/>
         <w:rPr>
           <w:b/>
           <w:bCs/>
-          <w:sz w:val="28"/>
-          <w:szCs w:val="28"/>
         </w:rPr>
       </w:pPr>
       <w:r>
         <w:rPr>
           <w:b/>
           <w:bCs/>
-          <w:sz w:val="28"/>
-          <w:szCs w:val="28"/>
         </w:rPr>
-        <w:t>User Testing Preformed</w:t>
-      </w:r>
-      <w:r>
-        <w:rPr>
-          <w:b/>
-          <w:bCs/>
-          <w:sz w:val="28"/>
-          <w:szCs w:val="28"/>
-        </w:rPr>
-        <w:t xml:space="preserve"> on Dash Warning</w:t>
+        <w:t>User Testing Preformed on Dash Warning</w:t>
       </w:r>
     </w:p>
     <w:p>
@@ -527,6 +514,40 @@
       <w:szCs w:val="32"/>
     </w:rPr>
   </w:style>
+  <w:style w:type="paragraph" w:styleId="Title">
+    <w:name w:val="Title"/>
+    <w:basedOn w:val="Normal"/>
+    <w:next w:val="Normal"/>
+    <w:link w:val="TitleChar"/>
+    <w:uiPriority w:val="10"/>
+    <w:qFormat/>
+    <w:rsid w:val="00E55214"/>
+    <w:pPr>
+      <w:spacing w:after="0" w:line="240" w:lineRule="auto"/>
+      <w:contextualSpacing/>
+    </w:pPr>
+    <w:rPr>
+      <w:rFonts w:asciiTheme="majorHAnsi" w:eastAsiaTheme="majorEastAsia" w:hAnsiTheme="majorHAnsi" w:cstheme="majorBidi"/>
+      <w:spacing w:val="-10"/>
+      <w:kern w:val="28"/>
+      <w:sz w:val="56"/>
+      <w:szCs w:val="56"/>
+    </w:rPr>
+  </w:style>
+  <w:style w:type="character" w:customStyle="1" w:styleId="TitleChar">
+    <w:name w:val="Title Char"/>
+    <w:basedOn w:val="DefaultParagraphFont"/>
+    <w:link w:val="Title"/>
+    <w:uiPriority w:val="10"/>
+    <w:rsid w:val="00E55214"/>
+    <w:rPr>
+      <w:rFonts w:asciiTheme="majorHAnsi" w:eastAsiaTheme="majorEastAsia" w:hAnsiTheme="majorHAnsi" w:cstheme="majorBidi"/>
+      <w:spacing w:val="-10"/>
+      <w:kern w:val="28"/>
+      <w:sz w:val="56"/>
+      <w:szCs w:val="56"/>
+    </w:rPr>
+  </w:style>
 </w:styles>
 </file>
 

</xml_diff>